<commit_message>
Grafs 1 e 2 reelaborados.
</commit_message>
<xml_diff>
--- a/figs/tab1_grande-area.docx
+++ b/figs/tab1_grande-area.docx
@@ -454,31 +454,31 @@
                 <w:rFonts w:ascii="Calibri" w:hAnsi="Calibri"/>
                 <w:sz w:val="20"/>
               </w:rPr>
-              <w:t xml:space="default">110.476 (9.88)</w:t>
-            </w:r>
-          </w:p>
-        </w:tc>
-        <w:tc>
-          <w:tcPr>
-            <w:tcBorders>
-              <w:top w:val="single" w:space="0" w:color="D3D3D3"/>
-              <w:bottom w:val="single" w:space="0" w:color="D3D3D3"/>
-              <w:start w:val="single" w:space="0" w:color="D3D3D3"/>
-              <w:end w:val="single" w:space="0" w:color="D3D3D3"/>
-            </w:tcBorders>
-          </w:tcPr>
-          <w:p>
-            <w:pPr>
-              <w:spacing w:before="0" w:after="60"/>
-              <w:keepNext/>
-              <w:jc w:val="center"/>
-            </w:pPr>
-            <w:r>
-              <w:rPr>
-                <w:rFonts w:ascii="Calibri" w:hAnsi="Calibri"/>
-                <w:sz w:val="20"/>
-              </w:rPr>
-              <w:t xml:space="default">77.691 (70.32)</w:t>
+              <w:t xml:space="default">110.479 (9.88)</w:t>
+            </w:r>
+          </w:p>
+        </w:tc>
+        <w:tc>
+          <w:tcPr>
+            <w:tcBorders>
+              <w:top w:val="single" w:space="0" w:color="D3D3D3"/>
+              <w:bottom w:val="single" w:space="0" w:color="D3D3D3"/>
+              <w:start w:val="single" w:space="0" w:color="D3D3D3"/>
+              <w:end w:val="single" w:space="0" w:color="D3D3D3"/>
+            </w:tcBorders>
+          </w:tcPr>
+          <w:p>
+            <w:pPr>
+              <w:spacing w:before="0" w:after="60"/>
+              <w:keepNext/>
+              <w:jc w:val="center"/>
+            </w:pPr>
+            <w:r>
+              <w:rPr>
+                <w:rFonts w:ascii="Calibri" w:hAnsi="Calibri"/>
+                <w:sz w:val="20"/>
+              </w:rPr>
+              <w:t xml:space="default">77.694 (70.32)</w:t>
             </w:r>
           </w:p>
         </w:tc>
@@ -526,7 +526,7 @@
                 <w:rFonts w:ascii="Calibri" w:hAnsi="Calibri"/>
                 <w:sz w:val="20"/>
               </w:rPr>
-              <w:t xml:space="default">49.694 (44.98)</w:t>
+              <w:t xml:space="default">49.697 (44.98)</w:t>
             </w:r>
           </w:p>
         </w:tc>
@@ -646,7 +646,7 @@
                 <w:rFonts w:ascii="Calibri" w:hAnsi="Calibri"/>
                 <w:sz w:val="20"/>
               </w:rPr>
-              <w:t xml:space="default">38.918 (35.23)</w:t>
+              <w:t xml:space="default">38.921 (35.23)</w:t>
             </w:r>
           </w:p>
         </w:tc>
@@ -699,31 +699,31 @@
                 <w:rFonts w:ascii="Calibri" w:hAnsi="Calibri"/>
                 <w:sz w:val="20"/>
               </w:rPr>
-              <w:t xml:space="default">83.114 (7.43)</w:t>
-            </w:r>
-          </w:p>
-        </w:tc>
-        <w:tc>
-          <w:tcPr>
-            <w:tcBorders>
-              <w:top w:val="single" w:space="0" w:color="D3D3D3"/>
-              <w:bottom w:val="single" w:space="0" w:color="D3D3D3"/>
-              <w:start w:val="single" w:space="0" w:color="D3D3D3"/>
-              <w:end w:val="single" w:space="0" w:color="D3D3D3"/>
-            </w:tcBorders>
-          </w:tcPr>
-          <w:p>
-            <w:pPr>
-              <w:spacing w:before="0" w:after="60"/>
-              <w:keepNext/>
-              <w:jc w:val="center"/>
-            </w:pPr>
-            <w:r>
-              <w:rPr>
-                <w:rFonts w:ascii="Calibri" w:hAnsi="Calibri"/>
-                <w:sz w:val="20"/>
-              </w:rPr>
-              <w:t xml:space="default">45.746 (55.04)</w:t>
+              <w:t xml:space="default">83.115 (7.43)</w:t>
+            </w:r>
+          </w:p>
+        </w:tc>
+        <w:tc>
+          <w:tcPr>
+            <w:tcBorders>
+              <w:top w:val="single" w:space="0" w:color="D3D3D3"/>
+              <w:bottom w:val="single" w:space="0" w:color="D3D3D3"/>
+              <w:start w:val="single" w:space="0" w:color="D3D3D3"/>
+              <w:end w:val="single" w:space="0" w:color="D3D3D3"/>
+            </w:tcBorders>
+          </w:tcPr>
+          <w:p>
+            <w:pPr>
+              <w:spacing w:before="0" w:after="60"/>
+              <w:keepNext/>
+              <w:jc w:val="center"/>
+            </w:pPr>
+            <w:r>
+              <w:rPr>
+                <w:rFonts w:ascii="Calibri" w:hAnsi="Calibri"/>
+                <w:sz w:val="20"/>
+              </w:rPr>
+              <w:t xml:space="default">45.747 (55.04)</w:t>
             </w:r>
           </w:p>
         </w:tc>
@@ -771,7 +771,7 @@
                 <w:rFonts w:ascii="Calibri" w:hAnsi="Calibri"/>
                 <w:sz w:val="20"/>
               </w:rPr>
-              <w:t xml:space="default">30.470 (36.66)</w:t>
+              <w:t xml:space="default">30.471 (36.66)</w:t>
             </w:r>
           </w:p>
         </w:tc>
@@ -891,7 +891,7 @@
                 <w:rFonts w:ascii="Calibri" w:hAnsi="Calibri"/>
                 <w:sz w:val="20"/>
               </w:rPr>
-              <w:t xml:space="default">18.761 (22.57)</w:t>
+              <w:t xml:space="default">18.762 (22.57)</w:t>
             </w:r>
           </w:p>
         </w:tc>
@@ -944,31 +944,31 @@
                 <w:rFonts w:ascii="Calibri" w:hAnsi="Calibri"/>
                 <w:sz w:val="20"/>
               </w:rPr>
-              <w:t xml:space="default">177.932 (15.92)</w:t>
-            </w:r>
-          </w:p>
-        </w:tc>
-        <w:tc>
-          <w:tcPr>
-            <w:tcBorders>
-              <w:top w:val="single" w:space="0" w:color="D3D3D3"/>
-              <w:bottom w:val="single" w:space="0" w:color="D3D3D3"/>
-              <w:start w:val="single" w:space="0" w:color="D3D3D3"/>
-              <w:end w:val="single" w:space="0" w:color="D3D3D3"/>
-            </w:tcBorders>
-          </w:tcPr>
-          <w:p>
-            <w:pPr>
-              <w:spacing w:before="0" w:after="60"/>
-              <w:keepNext/>
-              <w:jc w:val="center"/>
-            </w:pPr>
-            <w:r>
-              <w:rPr>
-                <w:rFonts w:ascii="Calibri" w:hAnsi="Calibri"/>
-                <w:sz w:val="20"/>
-              </w:rPr>
-              <w:t xml:space="default">88.824 (49.92)</w:t>
+              <w:t xml:space="default">177.935 (15.92)</w:t>
+            </w:r>
+          </w:p>
+        </w:tc>
+        <w:tc>
+          <w:tcPr>
+            <w:tcBorders>
+              <w:top w:val="single" w:space="0" w:color="D3D3D3"/>
+              <w:bottom w:val="single" w:space="0" w:color="D3D3D3"/>
+              <w:start w:val="single" w:space="0" w:color="D3D3D3"/>
+              <w:end w:val="single" w:space="0" w:color="D3D3D3"/>
+            </w:tcBorders>
+          </w:tcPr>
+          <w:p>
+            <w:pPr>
+              <w:spacing w:before="0" w:after="60"/>
+              <w:keepNext/>
+              <w:jc w:val="center"/>
+            </w:pPr>
+            <w:r>
+              <w:rPr>
+                <w:rFonts w:ascii="Calibri" w:hAnsi="Calibri"/>
+                <w:sz w:val="20"/>
+              </w:rPr>
+              <w:t xml:space="default">88.827 (49.92)</w:t>
             </w:r>
           </w:p>
         </w:tc>
@@ -1016,31 +1016,31 @@
                 <w:rFonts w:ascii="Calibri" w:hAnsi="Calibri"/>
                 <w:sz w:val="20"/>
               </w:rPr>
-              <w:t xml:space="default">57.847 (32.51)</w:t>
-            </w:r>
-          </w:p>
-        </w:tc>
-        <w:tc>
-          <w:tcPr>
-            <w:tcBorders>
-              <w:top w:val="single" w:space="0" w:color="D3D3D3"/>
-              <w:bottom w:val="single" w:space="0" w:color="D3D3D3"/>
-              <w:start w:val="single" w:space="0" w:color="D3D3D3"/>
-              <w:end w:val="single" w:space="0" w:color="D3D3D3"/>
-            </w:tcBorders>
-          </w:tcPr>
-          <w:p>
-            <w:pPr>
-              <w:spacing w:before="0" w:after="60"/>
-              <w:keepNext/>
-              <w:jc w:val="center"/>
-            </w:pPr>
-            <w:r>
-              <w:rPr>
-                <w:rFonts w:ascii="Calibri" w:hAnsi="Calibri"/>
-                <w:sz w:val="20"/>
-              </w:rPr>
-              <w:t xml:space="default">120.085 (67.49)</w:t>
+              <w:t xml:space="default">57.849 (32.51)</w:t>
+            </w:r>
+          </w:p>
+        </w:tc>
+        <w:tc>
+          <w:tcPr>
+            <w:tcBorders>
+              <w:top w:val="single" w:space="0" w:color="D3D3D3"/>
+              <w:bottom w:val="single" w:space="0" w:color="D3D3D3"/>
+              <w:start w:val="single" w:space="0" w:color="D3D3D3"/>
+              <w:end w:val="single" w:space="0" w:color="D3D3D3"/>
+            </w:tcBorders>
+          </w:tcPr>
+          <w:p>
+            <w:pPr>
+              <w:spacing w:before="0" w:after="60"/>
+              <w:keepNext/>
+              <w:jc w:val="center"/>
+            </w:pPr>
+            <w:r>
+              <w:rPr>
+                <w:rFonts w:ascii="Calibri" w:hAnsi="Calibri"/>
+                <w:sz w:val="20"/>
+              </w:rPr>
+              <w:t xml:space="default">120.086 (67.49)</w:t>
             </w:r>
           </w:p>
         </w:tc>
@@ -1088,55 +1088,55 @@
                 <w:rFonts w:ascii="Calibri" w:hAnsi="Calibri"/>
                 <w:sz w:val="20"/>
               </w:rPr>
-              <w:t xml:space="default">20.062 (11.28)</w:t>
-            </w:r>
-          </w:p>
-        </w:tc>
-        <w:tc>
-          <w:tcPr>
-            <w:tcBorders>
-              <w:top w:val="single" w:space="0" w:color="D3D3D3"/>
-              <w:bottom w:val="single" w:space="0" w:color="D3D3D3"/>
-              <w:start w:val="single" w:space="0" w:color="D3D3D3"/>
-              <w:end w:val="single" w:space="0" w:color="D3D3D3"/>
-            </w:tcBorders>
-          </w:tcPr>
-          <w:p>
-            <w:pPr>
-              <w:spacing w:before="0" w:after="60"/>
-              <w:keepNext/>
-              <w:jc w:val="center"/>
-            </w:pPr>
-            <w:r>
-              <w:rPr>
-                <w:rFonts w:ascii="Calibri" w:hAnsi="Calibri"/>
-                <w:sz w:val="20"/>
-              </w:rPr>
-              <w:t xml:space="default">51.039 (28.68)</w:t>
-            </w:r>
-          </w:p>
-        </w:tc>
-        <w:tc>
-          <w:tcPr>
-            <w:tcBorders>
-              <w:top w:val="single" w:space="0" w:color="D3D3D3"/>
-              <w:bottom w:val="single" w:space="0" w:color="D3D3D3"/>
-              <w:start w:val="single" w:space="0" w:color="D3D3D3"/>
-              <w:end w:val="single" w:space="0" w:color="D3D3D3"/>
-            </w:tcBorders>
-          </w:tcPr>
-          <w:p>
-            <w:pPr>
-              <w:spacing w:before="0" w:after="60"/>
-              <w:keepNext/>
-              <w:jc w:val="center"/>
-            </w:pPr>
-            <w:r>
-              <w:rPr>
-                <w:rFonts w:ascii="Calibri" w:hAnsi="Calibri"/>
-                <w:sz w:val="20"/>
-              </w:rPr>
-              <w:t xml:space="default">37.785 (21.24)</w:t>
+              <w:t xml:space="default">20.062 (11.27)</w:t>
+            </w:r>
+          </w:p>
+        </w:tc>
+        <w:tc>
+          <w:tcPr>
+            <w:tcBorders>
+              <w:top w:val="single" w:space="0" w:color="D3D3D3"/>
+              <w:bottom w:val="single" w:space="0" w:color="D3D3D3"/>
+              <w:start w:val="single" w:space="0" w:color="D3D3D3"/>
+              <w:end w:val="single" w:space="0" w:color="D3D3D3"/>
+            </w:tcBorders>
+          </w:tcPr>
+          <w:p>
+            <w:pPr>
+              <w:spacing w:before="0" w:after="60"/>
+              <w:keepNext/>
+              <w:jc w:val="center"/>
+            </w:pPr>
+            <w:r>
+              <w:rPr>
+                <w:rFonts w:ascii="Calibri" w:hAnsi="Calibri"/>
+                <w:sz w:val="20"/>
+              </w:rPr>
+              <w:t xml:space="default">51.040 (28.68)</w:t>
+            </w:r>
+          </w:p>
+        </w:tc>
+        <w:tc>
+          <w:tcPr>
+            <w:tcBorders>
+              <w:top w:val="single" w:space="0" w:color="D3D3D3"/>
+              <w:bottom w:val="single" w:space="0" w:color="D3D3D3"/>
+              <w:start w:val="single" w:space="0" w:color="D3D3D3"/>
+              <w:end w:val="single" w:space="0" w:color="D3D3D3"/>
+            </w:tcBorders>
+          </w:tcPr>
+          <w:p>
+            <w:pPr>
+              <w:spacing w:before="0" w:after="60"/>
+              <w:keepNext/>
+              <w:jc w:val="center"/>
+            </w:pPr>
+            <w:r>
+              <w:rPr>
+                <w:rFonts w:ascii="Calibri" w:hAnsi="Calibri"/>
+                <w:sz w:val="20"/>
+              </w:rPr>
+              <w:t xml:space="default">37.787 (21.24)</w:t>
             </w:r>
           </w:p>
         </w:tc>
@@ -1189,31 +1189,31 @@
                 <w:rFonts w:ascii="Calibri" w:hAnsi="Calibri"/>
                 <w:sz w:val="20"/>
               </w:rPr>
-              <w:t xml:space="default">100.524 (8.99)</w:t>
-            </w:r>
-          </w:p>
-        </w:tc>
-        <w:tc>
-          <w:tcPr>
-            <w:tcBorders>
-              <w:top w:val="single" w:space="0" w:color="D3D3D3"/>
-              <w:bottom w:val="single" w:space="0" w:color="D3D3D3"/>
-              <w:start w:val="single" w:space="0" w:color="D3D3D3"/>
-              <w:end w:val="single" w:space="0" w:color="D3D3D3"/>
-            </w:tcBorders>
-          </w:tcPr>
-          <w:p>
-            <w:pPr>
-              <w:spacing w:before="0" w:after="60"/>
-              <w:keepNext/>
-              <w:jc w:val="center"/>
-            </w:pPr>
-            <w:r>
-              <w:rPr>
-                <w:rFonts w:ascii="Calibri" w:hAnsi="Calibri"/>
-                <w:sz w:val="20"/>
-              </w:rPr>
-              <w:t xml:space="default">76.174 (75.78)</w:t>
+              <w:t xml:space="default">100.526 (8.99)</w:t>
+            </w:r>
+          </w:p>
+        </w:tc>
+        <w:tc>
+          <w:tcPr>
+            <w:tcBorders>
+              <w:top w:val="single" w:space="0" w:color="D3D3D3"/>
+              <w:bottom w:val="single" w:space="0" w:color="D3D3D3"/>
+              <w:start w:val="single" w:space="0" w:color="D3D3D3"/>
+              <w:end w:val="single" w:space="0" w:color="D3D3D3"/>
+            </w:tcBorders>
+          </w:tcPr>
+          <w:p>
+            <w:pPr>
+              <w:spacing w:before="0" w:after="60"/>
+              <w:keepNext/>
+              <w:jc w:val="center"/>
+            </w:pPr>
+            <w:r>
+              <w:rPr>
+                <w:rFonts w:ascii="Calibri" w:hAnsi="Calibri"/>
+                <w:sz w:val="20"/>
+              </w:rPr>
+              <w:t xml:space="default">76.176 (75.78)</w:t>
             </w:r>
           </w:p>
         </w:tc>
@@ -1261,7 +1261,7 @@
                 <w:rFonts w:ascii="Calibri" w:hAnsi="Calibri"/>
                 <w:sz w:val="20"/>
               </w:rPr>
-              <w:t xml:space="default">66.093 (65.75)</w:t>
+              <w:t xml:space="default">66.095 (65.75)</w:t>
             </w:r>
           </w:p>
         </w:tc>
@@ -1381,7 +1381,7 @@
                 <w:rFonts w:ascii="Calibri" w:hAnsi="Calibri"/>
                 <w:sz w:val="20"/>
               </w:rPr>
-              <w:t xml:space="default">52.584 (52.31)</w:t>
+              <w:t xml:space="default">52.586 (52.31)</w:t>
             </w:r>
           </w:p>
         </w:tc>
@@ -1434,31 +1434,31 @@
                 <w:rFonts w:ascii="Calibri" w:hAnsi="Calibri"/>
                 <w:sz w:val="20"/>
               </w:rPr>
-              <w:t xml:space="default">186.263 (16.66)</w:t>
-            </w:r>
-          </w:p>
-        </w:tc>
-        <w:tc>
-          <w:tcPr>
-            <w:tcBorders>
-              <w:top w:val="single" w:space="0" w:color="D3D3D3"/>
-              <w:bottom w:val="single" w:space="0" w:color="D3D3D3"/>
-              <w:start w:val="single" w:space="0" w:color="D3D3D3"/>
-              <w:end w:val="single" w:space="0" w:color="D3D3D3"/>
-            </w:tcBorders>
-          </w:tcPr>
-          <w:p>
-            <w:pPr>
-              <w:spacing w:before="0" w:after="60"/>
-              <w:keepNext/>
-              <w:jc w:val="center"/>
-            </w:pPr>
-            <w:r>
-              <w:rPr>
-                <w:rFonts w:ascii="Calibri" w:hAnsi="Calibri"/>
-                <w:sz w:val="20"/>
-              </w:rPr>
-              <w:t xml:space="default">86.483 (46.43)</w:t>
+              <w:t xml:space="default">186.268 (16.66)</w:t>
+            </w:r>
+          </w:p>
+        </w:tc>
+        <w:tc>
+          <w:tcPr>
+            <w:tcBorders>
+              <w:top w:val="single" w:space="0" w:color="D3D3D3"/>
+              <w:bottom w:val="single" w:space="0" w:color="D3D3D3"/>
+              <w:start w:val="single" w:space="0" w:color="D3D3D3"/>
+              <w:end w:val="single" w:space="0" w:color="D3D3D3"/>
+            </w:tcBorders>
+          </w:tcPr>
+          <w:p>
+            <w:pPr>
+              <w:spacing w:before="0" w:after="60"/>
+              <w:keepNext/>
+              <w:jc w:val="center"/>
+            </w:pPr>
+            <w:r>
+              <w:rPr>
+                <w:rFonts w:ascii="Calibri" w:hAnsi="Calibri"/>
+                <w:sz w:val="20"/>
+              </w:rPr>
+              <w:t xml:space="default">86.488 (46.43)</w:t>
             </w:r>
           </w:p>
         </w:tc>
@@ -1506,31 +1506,31 @@
                 <w:rFonts w:ascii="Calibri" w:hAnsi="Calibri"/>
                 <w:sz w:val="20"/>
               </w:rPr>
-              <w:t xml:space="default">71.786 (38.54)</w:t>
-            </w:r>
-          </w:p>
-        </w:tc>
-        <w:tc>
-          <w:tcPr>
-            <w:tcBorders>
-              <w:top w:val="single" w:space="0" w:color="D3D3D3"/>
-              <w:bottom w:val="single" w:space="0" w:color="D3D3D3"/>
-              <w:start w:val="single" w:space="0" w:color="D3D3D3"/>
-              <w:end w:val="single" w:space="0" w:color="D3D3D3"/>
-            </w:tcBorders>
-          </w:tcPr>
-          <w:p>
-            <w:pPr>
-              <w:spacing w:before="0" w:after="60"/>
-              <w:keepNext/>
-              <w:jc w:val="center"/>
-            </w:pPr>
-            <w:r>
-              <w:rPr>
-                <w:rFonts w:ascii="Calibri" w:hAnsi="Calibri"/>
-                <w:sz w:val="20"/>
-              </w:rPr>
-              <w:t xml:space="default">114.477 (61.46)</w:t>
+              <w:t xml:space="default">71.790 (38.54)</w:t>
+            </w:r>
+          </w:p>
+        </w:tc>
+        <w:tc>
+          <w:tcPr>
+            <w:tcBorders>
+              <w:top w:val="single" w:space="0" w:color="D3D3D3"/>
+              <w:bottom w:val="single" w:space="0" w:color="D3D3D3"/>
+              <w:start w:val="single" w:space="0" w:color="D3D3D3"/>
+              <w:end w:val="single" w:space="0" w:color="D3D3D3"/>
+            </w:tcBorders>
+          </w:tcPr>
+          <w:p>
+            <w:pPr>
+              <w:spacing w:before="0" w:after="60"/>
+              <w:keepNext/>
+              <w:jc w:val="center"/>
+            </w:pPr>
+            <w:r>
+              <w:rPr>
+                <w:rFonts w:ascii="Calibri" w:hAnsi="Calibri"/>
+                <w:sz w:val="20"/>
+              </w:rPr>
+              <w:t xml:space="default">114.478 (61.46)</w:t>
             </w:r>
           </w:p>
         </w:tc>
@@ -1602,31 +1602,31 @@
                 <w:rFonts w:ascii="Calibri" w:hAnsi="Calibri"/>
                 <w:sz w:val="20"/>
               </w:rPr>
-              <w:t xml:space="default">45.018 (24.17)</w:t>
-            </w:r>
-          </w:p>
-        </w:tc>
-        <w:tc>
-          <w:tcPr>
-            <w:tcBorders>
-              <w:top w:val="single" w:space="0" w:color="D3D3D3"/>
-              <w:bottom w:val="single" w:space="0" w:color="D3D3D3"/>
-              <w:start w:val="single" w:space="0" w:color="D3D3D3"/>
-              <w:end w:val="single" w:space="0" w:color="D3D3D3"/>
-            </w:tcBorders>
-          </w:tcPr>
-          <w:p>
-            <w:pPr>
-              <w:spacing w:before="0" w:after="60"/>
-              <w:keepNext/>
-              <w:jc w:val="center"/>
-            </w:pPr>
-            <w:r>
-              <w:rPr>
-                <w:rFonts w:ascii="Calibri" w:hAnsi="Calibri"/>
-                <w:sz w:val="20"/>
-              </w:rPr>
-              <w:t xml:space="default">41.465 (22.26)</w:t>
+              <w:t xml:space="default">45.019 (24.17)</w:t>
+            </w:r>
+          </w:p>
+        </w:tc>
+        <w:tc>
+          <w:tcPr>
+            <w:tcBorders>
+              <w:top w:val="single" w:space="0" w:color="D3D3D3"/>
+              <w:bottom w:val="single" w:space="0" w:color="D3D3D3"/>
+              <w:start w:val="single" w:space="0" w:color="D3D3D3"/>
+              <w:end w:val="single" w:space="0" w:color="D3D3D3"/>
+            </w:tcBorders>
+          </w:tcPr>
+          <w:p>
+            <w:pPr>
+              <w:spacing w:before="0" w:after="60"/>
+              <w:keepNext/>
+              <w:jc w:val="center"/>
+            </w:pPr>
+            <w:r>
+              <w:rPr>
+                <w:rFonts w:ascii="Calibri" w:hAnsi="Calibri"/>
+                <w:sz w:val="20"/>
+              </w:rPr>
+              <w:t xml:space="default">41.469 (22.26)</w:t>
             </w:r>
           </w:p>
         </w:tc>
@@ -1679,31 +1679,31 @@
                 <w:rFonts w:ascii="Calibri" w:hAnsi="Calibri"/>
                 <w:sz w:val="20"/>
               </w:rPr>
-              <w:t xml:space="default">153.766 (13.75)</w:t>
-            </w:r>
-          </w:p>
-        </w:tc>
-        <w:tc>
-          <w:tcPr>
-            <w:tcBorders>
-              <w:top w:val="single" w:space="0" w:color="D3D3D3"/>
-              <w:bottom w:val="single" w:space="0" w:color="D3D3D3"/>
-              <w:start w:val="single" w:space="0" w:color="D3D3D3"/>
-              <w:end w:val="single" w:space="0" w:color="D3D3D3"/>
-            </w:tcBorders>
-          </w:tcPr>
-          <w:p>
-            <w:pPr>
-              <w:spacing w:before="0" w:after="60"/>
-              <w:keepNext/>
-              <w:jc w:val="center"/>
-            </w:pPr>
-            <w:r>
-              <w:rPr>
-                <w:rFonts w:ascii="Calibri" w:hAnsi="Calibri"/>
-                <w:sz w:val="20"/>
-              </w:rPr>
-              <w:t xml:space="default">99.695 (64.84)</w:t>
+              <w:t xml:space="default">153.768 (13.75)</w:t>
+            </w:r>
+          </w:p>
+        </w:tc>
+        <w:tc>
+          <w:tcPr>
+            <w:tcBorders>
+              <w:top w:val="single" w:space="0" w:color="D3D3D3"/>
+              <w:bottom w:val="single" w:space="0" w:color="D3D3D3"/>
+              <w:start w:val="single" w:space="0" w:color="D3D3D3"/>
+              <w:end w:val="single" w:space="0" w:color="D3D3D3"/>
+            </w:tcBorders>
+          </w:tcPr>
+          <w:p>
+            <w:pPr>
+              <w:spacing w:before="0" w:after="60"/>
+              <w:keepNext/>
+              <w:jc w:val="center"/>
+            </w:pPr>
+            <w:r>
+              <w:rPr>
+                <w:rFonts w:ascii="Calibri" w:hAnsi="Calibri"/>
+                <w:sz w:val="20"/>
+              </w:rPr>
+              <w:t xml:space="default">99.697 (64.84)</w:t>
             </w:r>
           </w:p>
         </w:tc>
@@ -1751,7 +1751,7 @@
                 <w:rFonts w:ascii="Calibri" w:hAnsi="Calibri"/>
                 <w:sz w:val="20"/>
               </w:rPr>
-              <w:t xml:space="default">79.176 (51.49)</w:t>
+              <w:t xml:space="default">79.178 (51.49)</w:t>
             </w:r>
           </w:p>
         </w:tc>
@@ -1871,7 +1871,7 @@
                 <w:rFonts w:ascii="Calibri" w:hAnsi="Calibri"/>
                 <w:sz w:val="20"/>
               </w:rPr>
-              <w:t xml:space="default">57.179 (37.19)</w:t>
+              <w:t xml:space="default">57.181 (37.19)</w:t>
             </w:r>
           </w:p>
         </w:tc>
@@ -1924,31 +1924,31 @@
                 <w:rFonts w:ascii="Calibri" w:hAnsi="Calibri"/>
                 <w:sz w:val="20"/>
               </w:rPr>
-              <w:t xml:space="default">130.773 (11.7)</w:t>
-            </w:r>
-          </w:p>
-        </w:tc>
-        <w:tc>
-          <w:tcPr>
-            <w:tcBorders>
-              <w:top w:val="single" w:space="0" w:color="D3D3D3"/>
-              <w:bottom w:val="single" w:space="0" w:color="D3D3D3"/>
-              <w:start w:val="single" w:space="0" w:color="D3D3D3"/>
-              <w:end w:val="single" w:space="0" w:color="D3D3D3"/>
-            </w:tcBorders>
-          </w:tcPr>
-          <w:p>
-            <w:pPr>
-              <w:spacing w:before="0" w:after="60"/>
-              <w:keepNext/>
-              <w:jc w:val="center"/>
-            </w:pPr>
-            <w:r>
-              <w:rPr>
-                <w:rFonts w:ascii="Calibri" w:hAnsi="Calibri"/>
-                <w:sz w:val="20"/>
-              </w:rPr>
-              <w:t xml:space="default">105.624 (80.77)</w:t>
+              <w:t xml:space="default">130.775 (11.7)</w:t>
+            </w:r>
+          </w:p>
+        </w:tc>
+        <w:tc>
+          <w:tcPr>
+            <w:tcBorders>
+              <w:top w:val="single" w:space="0" w:color="D3D3D3"/>
+              <w:bottom w:val="single" w:space="0" w:color="D3D3D3"/>
+              <w:start w:val="single" w:space="0" w:color="D3D3D3"/>
+              <w:end w:val="single" w:space="0" w:color="D3D3D3"/>
+            </w:tcBorders>
+          </w:tcPr>
+          <w:p>
+            <w:pPr>
+              <w:spacing w:before="0" w:after="60"/>
+              <w:keepNext/>
+              <w:jc w:val="center"/>
+            </w:pPr>
+            <w:r>
+              <w:rPr>
+                <w:rFonts w:ascii="Calibri" w:hAnsi="Calibri"/>
+                <w:sz w:val="20"/>
+              </w:rPr>
+              <w:t xml:space="default">105.626 (80.77)</w:t>
             </w:r>
           </w:p>
         </w:tc>
@@ -1996,7 +1996,7 @@
                 <w:rFonts w:ascii="Calibri" w:hAnsi="Calibri"/>
                 <w:sz w:val="20"/>
               </w:rPr>
-              <w:t xml:space="default">86.571 (66.2)</w:t>
+              <w:t xml:space="default">86.573 (66.2)</w:t>
             </w:r>
           </w:p>
         </w:tc>
@@ -2116,7 +2116,7 @@
                 <w:rFonts w:ascii="Calibri" w:hAnsi="Calibri"/>
                 <w:sz w:val="20"/>
               </w:rPr>
-              <w:t xml:space="default">73.894 (56.51)</w:t>
+              <w:t xml:space="default">73.896 (56.51)</w:t>
             </w:r>
           </w:p>
         </w:tc>
@@ -2145,7 +2145,7 @@
                 <w:rFonts w:ascii="Calibri" w:hAnsi="Calibri"/>
                 <w:sz w:val="20"/>
               </w:rPr>
-              <w:t xml:space="default">Lingüística, Letras E Artes</w:t>
+              <w:t xml:space="default">Linguística, Letras E Artes</w:t>
             </w:r>
           </w:p>
         </w:tc>
@@ -2659,31 +2659,31 @@
                 <w:rFonts w:ascii="Calibri" w:hAnsi="Calibri"/>
                 <w:sz w:val="20"/>
               </w:rPr>
-              <w:t xml:space="default">1.117.944 ()</w:t>
-            </w:r>
-          </w:p>
-        </w:tc>
-        <w:tc>
-          <w:tcPr>
-            <w:tcBorders>
-              <w:top w:val="single" w:space="0" w:color="D3D3D3"/>
-              <w:bottom w:val="single" w:space="0" w:color="D3D3D3"/>
-              <w:start w:val="single" w:space="0" w:color="D3D3D3"/>
-              <w:end w:val="single" w:space="0" w:color="D3D3D3"/>
-            </w:tcBorders>
-          </w:tcPr>
-          <w:p>
-            <w:pPr>
-              <w:spacing w:before="0" w:after="60"/>
-              <w:keepNext/>
-              <w:jc w:val="center"/>
-            </w:pPr>
-            <w:r>
-              <w:rPr>
-                <w:rFonts w:ascii="Calibri" w:hAnsi="Calibri"/>
-                <w:sz w:val="20"/>
-              </w:rPr>
-              <w:t xml:space="default">662.256 ()</w:t>
+              <w:t xml:space="default">1.117.962 ()</w:t>
+            </w:r>
+          </w:p>
+        </w:tc>
+        <w:tc>
+          <w:tcPr>
+            <w:tcBorders>
+              <w:top w:val="single" w:space="0" w:color="D3D3D3"/>
+              <w:bottom w:val="single" w:space="0" w:color="D3D3D3"/>
+              <w:start w:val="single" w:space="0" w:color="D3D3D3"/>
+              <w:end w:val="single" w:space="0" w:color="D3D3D3"/>
+            </w:tcBorders>
+          </w:tcPr>
+          <w:p>
+            <w:pPr>
+              <w:spacing w:before="0" w:after="60"/>
+              <w:keepNext/>
+              <w:jc w:val="center"/>
+            </w:pPr>
+            <w:r>
+              <w:rPr>
+                <w:rFonts w:ascii="Calibri" w:hAnsi="Calibri"/>
+                <w:sz w:val="20"/>
+              </w:rPr>
+              <w:t xml:space="default">662.274 ()</w:t>
             </w:r>
           </w:p>
         </w:tc>
@@ -2731,31 +2731,31 @@
                 <w:rFonts w:ascii="Calibri" w:hAnsi="Calibri"/>
                 <w:sz w:val="20"/>
               </w:rPr>
-              <w:t xml:space="default">507.361 ()</w:t>
-            </w:r>
-          </w:p>
-        </w:tc>
-        <w:tc>
-          <w:tcPr>
-            <w:tcBorders>
-              <w:top w:val="single" w:space="0" w:color="D3D3D3"/>
-              <w:bottom w:val="single" w:space="0" w:color="D3D3D3"/>
-              <w:start w:val="single" w:space="0" w:color="D3D3D3"/>
-              <w:end w:val="single" w:space="0" w:color="D3D3D3"/>
-            </w:tcBorders>
-          </w:tcPr>
-          <w:p>
-            <w:pPr>
-              <w:spacing w:before="0" w:after="60"/>
-              <w:keepNext/>
-              <w:jc w:val="center"/>
-            </w:pPr>
-            <w:r>
-              <w:rPr>
-                <w:rFonts w:ascii="Calibri" w:hAnsi="Calibri"/>
-                <w:sz w:val="20"/>
-              </w:rPr>
-              <w:t xml:space="default">610.583 ()</w:t>
+              <w:t xml:space="default">507.377 ()</w:t>
+            </w:r>
+          </w:p>
+        </w:tc>
+        <w:tc>
+          <w:tcPr>
+            <w:tcBorders>
+              <w:top w:val="single" w:space="0" w:color="D3D3D3"/>
+              <w:bottom w:val="single" w:space="0" w:color="D3D3D3"/>
+              <w:start w:val="single" w:space="0" w:color="D3D3D3"/>
+              <w:end w:val="single" w:space="0" w:color="D3D3D3"/>
+            </w:tcBorders>
+          </w:tcPr>
+          <w:p>
+            <w:pPr>
+              <w:spacing w:before="0" w:after="60"/>
+              <w:keepNext/>
+              <w:jc w:val="center"/>
+            </w:pPr>
+            <w:r>
+              <w:rPr>
+                <w:rFonts w:ascii="Calibri" w:hAnsi="Calibri"/>
+                <w:sz w:val="20"/>
+              </w:rPr>
+              <w:t xml:space="default">610.585 ()</w:t>
             </w:r>
           </w:p>
         </w:tc>
@@ -2827,31 +2827,31 @@
                 <w:rFonts w:ascii="Calibri" w:hAnsi="Calibri"/>
                 <w:sz w:val="20"/>
               </w:rPr>
-              <w:t xml:space="default">304.382 ()</w:t>
-            </w:r>
-          </w:p>
-        </w:tc>
-        <w:tc>
-          <w:tcPr>
-            <w:tcBorders>
-              <w:top w:val="single" w:space="0" w:color="D3D3D3"/>
-              <w:bottom w:val="single" w:space="0" w:color="D3D3D3"/>
-              <w:start w:val="single" w:space="0" w:color="D3D3D3"/>
-              <w:end w:val="single" w:space="0" w:color="D3D3D3"/>
-            </w:tcBorders>
-          </w:tcPr>
-          <w:p>
-            <w:pPr>
-              <w:spacing w:before="0" w:after="60"/>
-              <w:keepNext/>
-              <w:jc w:val="center"/>
-            </w:pPr>
-            <w:r>
-              <w:rPr>
-                <w:rFonts w:ascii="Calibri" w:hAnsi="Calibri"/>
-                <w:sz w:val="20"/>
-              </w:rPr>
-              <w:t xml:space="default">357.874 ()</w:t>
+              <w:t xml:space="default">304.384 ()</w:t>
+            </w:r>
+          </w:p>
+        </w:tc>
+        <w:tc>
+          <w:tcPr>
+            <w:tcBorders>
+              <w:top w:val="single" w:space="0" w:color="D3D3D3"/>
+              <w:bottom w:val="single" w:space="0" w:color="D3D3D3"/>
+              <w:start w:val="single" w:space="0" w:color="D3D3D3"/>
+              <w:end w:val="single" w:space="0" w:color="D3D3D3"/>
+            </w:tcBorders>
+          </w:tcPr>
+          <w:p>
+            <w:pPr>
+              <w:spacing w:before="0" w:after="60"/>
+              <w:keepNext/>
+              <w:jc w:val="center"/>
+            </w:pPr>
+            <w:r>
+              <w:rPr>
+                <w:rFonts w:ascii="Calibri" w:hAnsi="Calibri"/>
+                <w:sz w:val="20"/>
+              </w:rPr>
+              <w:t xml:space="default">357.890 ()</w:t>
             </w:r>
           </w:p>
         </w:tc>

</xml_diff>